<commit_message>
added fixed values for CTC
</commit_message>
<xml_diff>
--- a/Document.docx
+++ b/Document.docx
@@ -27,8 +27,8 @@
       </w:tblPr>
       <w:tblGrid>
         <w:gridCol w:w="3355"/>
-        <w:gridCol w:w="3972"/>
-        <w:gridCol w:w="3432"/>
+        <w:gridCol w:w="3451"/>
+        <w:gridCol w:w="3953"/>
       </w:tblGrid>
       <w:tr>
         <w:tblPrEx>
@@ -73,7 +73,7 @@
         </w:tc>
         <w:tc>
           <w:tcPr>
-            <w:tcW w:w="3972" w:type="dxa"/>
+            <w:tcW w:w="3451" w:type="dxa"/>
             <w:vAlign w:val="top"/>
           </w:tcPr>
           <w:p>
@@ -118,7 +118,7 @@
         </w:tc>
         <w:tc>
           <w:tcPr>
-            <w:tcW w:w="3432" w:type="dxa"/>
+            <w:tcW w:w="3953" w:type="dxa"/>
             <w:vAlign w:val="top"/>
           </w:tcPr>
           <w:p>
@@ -148,8 +148,6 @@
               </w:rPr>
               <w:t xml:space="preserve"> </w:t>
             </w:r>
-            <w:bookmarkStart w:id="1" w:name="_GoBack"/>
-            <w:bookmarkEnd w:id="1"/>
           </w:p>
         </w:tc>
       </w:tr>
@@ -203,7 +201,7 @@
         </w:tc>
         <w:tc>
           <w:tcPr>
-            <w:tcW w:w="3972" w:type="dxa"/>
+            <w:tcW w:w="3451" w:type="dxa"/>
             <w:vAlign w:val="center"/>
           </w:tcPr>
           <w:p>
@@ -233,7 +231,7 @@
         </w:tc>
         <w:tc>
           <w:tcPr>
-            <w:tcW w:w="3432" w:type="dxa"/>
+            <w:tcW w:w="3953" w:type="dxa"/>
             <w:vAlign w:val="center"/>
           </w:tcPr>
           <w:p>
@@ -279,7 +277,7 @@
         </w:tc>
         <w:tc>
           <w:tcPr>
-            <w:tcW w:w="3972" w:type="dxa"/>
+            <w:tcW w:w="3451" w:type="dxa"/>
             <w:vAlign w:val="top"/>
           </w:tcPr>
           <w:p>
@@ -306,7 +304,7 @@
         </w:tc>
         <w:tc>
           <w:tcPr>
-            <w:tcW w:w="3432" w:type="dxa"/>
+            <w:tcW w:w="3953" w:type="dxa"/>
             <w:vAlign w:val="top"/>
           </w:tcPr>
           <w:p>
@@ -389,7 +387,7 @@
         </w:tc>
         <w:tc>
           <w:tcPr>
-            <w:tcW w:w="3972" w:type="dxa"/>
+            <w:tcW w:w="3451" w:type="dxa"/>
             <w:vAlign w:val="top"/>
           </w:tcPr>
           <w:p>
@@ -415,7 +413,7 @@
         </w:tc>
         <w:tc>
           <w:tcPr>
-            <w:tcW w:w="3432" w:type="dxa"/>
+            <w:tcW w:w="3953" w:type="dxa"/>
             <w:vAlign w:val="top"/>
           </w:tcPr>
           <w:p>
@@ -498,7 +496,7 @@
         </w:tc>
         <w:tc>
           <w:tcPr>
-            <w:tcW w:w="3972" w:type="dxa"/>
+            <w:tcW w:w="3451" w:type="dxa"/>
             <w:vAlign w:val="top"/>
           </w:tcPr>
           <w:p>
@@ -524,7 +522,7 @@
         </w:tc>
         <w:tc>
           <w:tcPr>
-            <w:tcW w:w="3432" w:type="dxa"/>
+            <w:tcW w:w="3953" w:type="dxa"/>
             <w:vAlign w:val="top"/>
           </w:tcPr>
           <w:p>
@@ -607,7 +605,7 @@
         </w:tc>
         <w:tc>
           <w:tcPr>
-            <w:tcW w:w="3972" w:type="dxa"/>
+            <w:tcW w:w="3451" w:type="dxa"/>
             <w:vAlign w:val="top"/>
           </w:tcPr>
           <w:p>
@@ -633,7 +631,7 @@
         </w:tc>
         <w:tc>
           <w:tcPr>
-            <w:tcW w:w="3432" w:type="dxa"/>
+            <w:tcW w:w="3953" w:type="dxa"/>
             <w:vAlign w:val="top"/>
           </w:tcPr>
           <w:p>
@@ -707,7 +705,7 @@
         </w:tc>
         <w:tc>
           <w:tcPr>
-            <w:tcW w:w="3972" w:type="dxa"/>
+            <w:tcW w:w="3451" w:type="dxa"/>
             <w:vAlign w:val="top"/>
           </w:tcPr>
           <w:p>
@@ -733,7 +731,7 @@
         </w:tc>
         <w:tc>
           <w:tcPr>
-            <w:tcW w:w="3432" w:type="dxa"/>
+            <w:tcW w:w="3953" w:type="dxa"/>
             <w:vAlign w:val="top"/>
           </w:tcPr>
           <w:p>
@@ -802,7 +800,7 @@
         </w:tc>
         <w:tc>
           <w:tcPr>
-            <w:tcW w:w="3972" w:type="dxa"/>
+            <w:tcW w:w="3451" w:type="dxa"/>
             <w:vAlign w:val="top"/>
           </w:tcPr>
           <w:p>
@@ -830,7 +828,7 @@
         </w:tc>
         <w:tc>
           <w:tcPr>
-            <w:tcW w:w="3432" w:type="dxa"/>
+            <w:tcW w:w="3953" w:type="dxa"/>
             <w:vAlign w:val="top"/>
           </w:tcPr>
           <w:p>
@@ -897,7 +895,7 @@
         </w:tc>
         <w:tc>
           <w:tcPr>
-            <w:tcW w:w="3972" w:type="dxa"/>
+            <w:tcW w:w="3451" w:type="dxa"/>
             <w:vAlign w:val="top"/>
           </w:tcPr>
           <w:p>
@@ -913,13 +911,19 @@
               </w:rPr>
             </w:pPr>
             <w:r>
-              <w:t xml:space="preserve">                  -</w:t>
-            </w:r>
-          </w:p>
-        </w:tc>
-        <w:tc>
-          <w:tcPr>
-            <w:tcW w:w="3432" w:type="dxa"/>
+              <w:t xml:space="preserve">                  </w:t>
+            </w:r>
+            <w:r>
+              <w:rPr>
+                <w:rFonts w:hint="default"/>
+              </w:rPr>
+              <w:t>${ANNUAL_ESIC_SHARE}</w:t>
+            </w:r>
+          </w:p>
+        </w:tc>
+        <w:tc>
+          <w:tcPr>
+            <w:tcW w:w="3953" w:type="dxa"/>
             <w:vAlign w:val="top"/>
           </w:tcPr>
           <w:p>
@@ -934,7 +938,13 @@
               </w:rPr>
             </w:pPr>
             <w:r>
-              <w:t xml:space="preserve">                        -</w:t>
+              <w:t xml:space="preserve">                        </w:t>
+            </w:r>
+            <w:r>
+              <w:rPr>
+                <w:rFonts w:hint="default"/>
+              </w:rPr>
+              <w:t>${MONTHLY_ESIC}</w:t>
             </w:r>
           </w:p>
         </w:tc>
@@ -1016,7 +1026,7 @@
         </w:tc>
         <w:tc>
           <w:tcPr>
-            <w:tcW w:w="3972" w:type="dxa"/>
+            <w:tcW w:w="3451" w:type="dxa"/>
             <w:vAlign w:val="top"/>
           </w:tcPr>
           <w:p>
@@ -1032,13 +1042,19 @@
               </w:rPr>
             </w:pPr>
             <w:r>
-              <w:t>21,600</w:t>
-            </w:r>
-          </w:p>
-        </w:tc>
-        <w:tc>
-          <w:tcPr>
-            <w:tcW w:w="3432" w:type="dxa"/>
+              <w:rPr>
+                <w:rFonts w:hint="default" w:asciiTheme="minorHAnsi" w:hAnsiTheme="minorHAnsi" w:eastAsiaTheme="minorHAnsi"/>
+                <w:sz w:val="22"/>
+                <w:szCs w:val="22"/>
+                <w:lang w:val="en-US" w:eastAsia="en-US"/>
+              </w:rPr>
+              <w:t>${ANL_COM_CON_PF}</w:t>
+            </w:r>
+          </w:p>
+        </w:tc>
+        <w:tc>
+          <w:tcPr>
+            <w:tcW w:w="3953" w:type="dxa"/>
             <w:vAlign w:val="top"/>
           </w:tcPr>
           <w:p>
@@ -1053,7 +1069,15 @@
               </w:rPr>
             </w:pPr>
             <w:r>
-              <w:t xml:space="preserve">                     1,800</w:t>
+              <w:t xml:space="preserve">                     </w:t>
+            </w:r>
+            <w:r>
+              <w:rPr>
+                <w:rFonts w:hint="default"/>
+                <w:sz w:val="21"/>
+                <w:szCs w:val="21"/>
+              </w:rPr>
+              <w:t>${MON_COM_CON_PF}</w:t>
             </w:r>
           </w:p>
         </w:tc>
@@ -1116,7 +1140,7 @@
         </w:tc>
         <w:tc>
           <w:tcPr>
-            <w:tcW w:w="3972" w:type="dxa"/>
+            <w:tcW w:w="3451" w:type="dxa"/>
             <w:vAlign w:val="top"/>
           </w:tcPr>
           <w:p>
@@ -1134,34 +1158,41 @@
             </w:pPr>
             <w:r>
               <w:rPr>
-                <w:b/>
-              </w:rPr>
-              <w:t>3,21,600</w:t>
-            </w:r>
-          </w:p>
-        </w:tc>
-        <w:tc>
-          <w:tcPr>
-            <w:tcW w:w="3432" w:type="dxa"/>
-            <w:vAlign w:val="top"/>
-          </w:tcPr>
-          <w:p>
-            <w:pPr>
-              <w:pStyle w:val="8"/>
-              <w:ind w:left="1054" w:leftChars="0"/>
-              <w:rPr>
-                <w:rFonts w:asciiTheme="minorHAnsi" w:hAnsiTheme="minorHAnsi" w:eastAsiaTheme="minorHAnsi" w:cstheme="minorBidi"/>
-                <w:b/>
-                <w:sz w:val="22"/>
-                <w:szCs w:val="22"/>
-                <w:lang w:val="en-US" w:eastAsia="en-US" w:bidi="ar-SA"/>
-              </w:rPr>
-            </w:pPr>
-            <w:r>
-              <w:rPr>
-                <w:b/>
-              </w:rPr>
-              <w:t>26,800</w:t>
+                <w:rFonts w:hint="default" w:asciiTheme="minorHAnsi" w:hAnsiTheme="minorHAnsi" w:eastAsiaTheme="minorHAnsi"/>
+                <w:b/>
+                <w:sz w:val="22"/>
+                <w:szCs w:val="22"/>
+                <w:lang w:val="en-US" w:eastAsia="en-US"/>
+              </w:rPr>
+              <w:t>${ANL_GROSS_PAY}</w:t>
+            </w:r>
+          </w:p>
+        </w:tc>
+        <w:tc>
+          <w:tcPr>
+            <w:tcW w:w="3953" w:type="dxa"/>
+            <w:vAlign w:val="top"/>
+          </w:tcPr>
+          <w:p>
+            <w:pPr>
+              <w:pStyle w:val="8"/>
+              <w:rPr>
+                <w:rFonts w:asciiTheme="minorHAnsi" w:hAnsiTheme="minorHAnsi" w:eastAsiaTheme="minorHAnsi" w:cstheme="minorBidi"/>
+                <w:b/>
+                <w:sz w:val="22"/>
+                <w:szCs w:val="22"/>
+                <w:lang w:val="en-US" w:eastAsia="en-US" w:bidi="ar-SA"/>
+              </w:rPr>
+            </w:pPr>
+            <w:r>
+              <w:rPr>
+                <w:rFonts w:hint="default" w:asciiTheme="minorHAnsi" w:hAnsiTheme="minorHAnsi" w:eastAsiaTheme="minorHAnsi"/>
+                <w:b/>
+                <w:sz w:val="22"/>
+                <w:szCs w:val="22"/>
+                <w:lang w:val="en-US" w:eastAsia="en-US"/>
+              </w:rPr>
+              <w:t>${MON_GROSS_PAY}</w:t>
             </w:r>
           </w:p>
         </w:tc>
@@ -1211,7 +1242,7 @@
         </w:tc>
         <w:tc>
           <w:tcPr>
-            <w:tcW w:w="3972" w:type="dxa"/>
+            <w:tcW w:w="3451" w:type="dxa"/>
             <w:vAlign w:val="top"/>
           </w:tcPr>
           <w:p>
@@ -1227,26 +1258,62 @@
                 <w:lang w:val="en-US" w:eastAsia="en-US" w:bidi="ar-SA"/>
               </w:rPr>
             </w:pPr>
-          </w:p>
-        </w:tc>
-        <w:tc>
-          <w:tcPr>
-            <w:tcW w:w="3432" w:type="dxa"/>
+            <w:r>
+              <w:rPr>
+                <w:rFonts w:hint="default" w:asciiTheme="minorHAnsi" w:hAnsiTheme="minorHAnsi" w:eastAsiaTheme="minorHAnsi"/>
+                <w:sz w:val="22"/>
+                <w:szCs w:val="22"/>
+                <w:lang w:val="en-US" w:eastAsia="en-US"/>
+              </w:rPr>
+              <w:t>${ANNUAL_DEDUCTIONS}</w:t>
+            </w:r>
+          </w:p>
+        </w:tc>
+        <w:tc>
+          <w:tcPr>
+            <w:tcW w:w="3953" w:type="dxa"/>
             <w:vAlign w:val="top"/>
           </w:tcPr>
           <w:p>
             <w:pPr>
               <w:pStyle w:val="8"/>
               <w:spacing w:line="249" w:lineRule="exact"/>
-              <w:ind w:left="1100" w:leftChars="0" w:right="1135" w:rightChars="0"/>
-              <w:jc w:val="center"/>
-              <w:rPr>
-                <w:rFonts w:asciiTheme="minorHAnsi" w:hAnsiTheme="minorHAnsi" w:eastAsiaTheme="minorHAnsi" w:cstheme="minorBidi"/>
-                <w:sz w:val="22"/>
-                <w:szCs w:val="22"/>
-                <w:lang w:val="en-US" w:eastAsia="en-US" w:bidi="ar-SA"/>
-              </w:rPr>
-            </w:pPr>
+              <w:ind w:right="1135" w:rightChars="0"/>
+              <w:jc w:val="both"/>
+              <w:rPr>
+                <w:rFonts w:asciiTheme="minorHAnsi" w:hAnsiTheme="minorHAnsi" w:eastAsiaTheme="minorHAnsi" w:cstheme="minorBidi"/>
+                <w:sz w:val="22"/>
+                <w:szCs w:val="22"/>
+                <w:lang w:val="en-US" w:eastAsia="en-US" w:bidi="ar-SA"/>
+              </w:rPr>
+            </w:pPr>
+            <w:r>
+              <w:rPr>
+                <w:rFonts w:hint="default" w:asciiTheme="minorHAnsi" w:hAnsiTheme="minorHAnsi" w:eastAsiaTheme="minorHAnsi"/>
+                <w:sz w:val="22"/>
+                <w:szCs w:val="22"/>
+                <w:lang w:val="en-US" w:eastAsia="en-US"/>
+              </w:rPr>
+              <w:t>${</w:t>
+            </w:r>
+            <w:r>
+              <w:rPr>
+                <w:rFonts w:hint="default"/>
+                <w:sz w:val="22"/>
+                <w:szCs w:val="22"/>
+                <w:lang w:val="en-US" w:eastAsia="en-US"/>
+              </w:rPr>
+              <w:t>MONTHLY</w:t>
+            </w:r>
+            <w:r>
+              <w:rPr>
+                <w:rFonts w:hint="default" w:asciiTheme="minorHAnsi" w:hAnsiTheme="minorHAnsi" w:eastAsiaTheme="minorHAnsi"/>
+                <w:sz w:val="22"/>
+                <w:szCs w:val="22"/>
+                <w:lang w:val="en-US" w:eastAsia="en-US"/>
+              </w:rPr>
+              <w:t>_DEDUCTIONS}</w:t>
+            </w:r>
           </w:p>
         </w:tc>
       </w:tr>
@@ -1290,7 +1357,7 @@
         </w:tc>
         <w:tc>
           <w:tcPr>
-            <w:tcW w:w="3972" w:type="dxa"/>
+            <w:tcW w:w="3451" w:type="dxa"/>
             <w:vAlign w:val="top"/>
           </w:tcPr>
           <w:p>
@@ -1306,28 +1373,40 @@
               </w:rPr>
             </w:pPr>
             <w:r>
-              <w:t>21,600</w:t>
-            </w:r>
-          </w:p>
-        </w:tc>
-        <w:tc>
-          <w:tcPr>
-            <w:tcW w:w="3432" w:type="dxa"/>
-            <w:vAlign w:val="top"/>
-          </w:tcPr>
-          <w:p>
-            <w:pPr>
-              <w:pStyle w:val="8"/>
-              <w:ind w:left="1127" w:leftChars="0" w:right="963" w:rightChars="0"/>
-              <w:rPr>
-                <w:rFonts w:asciiTheme="minorHAnsi" w:hAnsiTheme="minorHAnsi" w:eastAsiaTheme="minorHAnsi" w:cstheme="minorBidi"/>
-                <w:sz w:val="22"/>
-                <w:szCs w:val="22"/>
-                <w:lang w:val="en-US" w:eastAsia="en-US" w:bidi="ar-SA"/>
-              </w:rPr>
-            </w:pPr>
-            <w:r>
-              <w:t>1,800</w:t>
+              <w:rPr>
+                <w:rFonts w:hint="default" w:asciiTheme="minorHAnsi" w:hAnsiTheme="minorHAnsi" w:eastAsiaTheme="minorHAnsi"/>
+                <w:sz w:val="22"/>
+                <w:szCs w:val="22"/>
+                <w:lang w:val="en-US" w:eastAsia="en-US"/>
+              </w:rPr>
+              <w:t>${EMPLOYER_SHARE_PF}</w:t>
+            </w:r>
+          </w:p>
+        </w:tc>
+        <w:tc>
+          <w:tcPr>
+            <w:tcW w:w="3953" w:type="dxa"/>
+            <w:vAlign w:val="top"/>
+          </w:tcPr>
+          <w:p>
+            <w:pPr>
+              <w:pStyle w:val="8"/>
+              <w:ind w:right="963" w:rightChars="0"/>
+              <w:rPr>
+                <w:rFonts w:asciiTheme="minorHAnsi" w:hAnsiTheme="minorHAnsi" w:eastAsiaTheme="minorHAnsi" w:cstheme="minorBidi"/>
+                <w:sz w:val="22"/>
+                <w:szCs w:val="22"/>
+                <w:lang w:val="en-US" w:eastAsia="en-US" w:bidi="ar-SA"/>
+              </w:rPr>
+            </w:pPr>
+            <w:r>
+              <w:rPr>
+                <w:rFonts w:hint="default" w:asciiTheme="minorHAnsi" w:hAnsiTheme="minorHAnsi" w:eastAsiaTheme="minorHAnsi"/>
+                <w:sz w:val="21"/>
+                <w:szCs w:val="21"/>
+                <w:lang w:val="en-US" w:eastAsia="en-US"/>
+              </w:rPr>
+              <w:t>${MON_EMPLOYER_SHARE_PF}</w:t>
             </w:r>
           </w:p>
         </w:tc>
@@ -1373,7 +1452,7 @@
         </w:tc>
         <w:tc>
           <w:tcPr>
-            <w:tcW w:w="3972" w:type="dxa"/>
+            <w:tcW w:w="3451" w:type="dxa"/>
             <w:vAlign w:val="top"/>
           </w:tcPr>
           <w:p>
@@ -1381,38 +1460,135 @@
               <w:pStyle w:val="8"/>
               <w:spacing w:line="245" w:lineRule="exact"/>
               <w:ind w:right="739" w:rightChars="0"/>
-              <w:jc w:val="center"/>
-              <w:rPr>
-                <w:rFonts w:asciiTheme="minorHAnsi" w:hAnsiTheme="minorHAnsi" w:eastAsiaTheme="minorHAnsi" w:cstheme="minorBidi"/>
-                <w:sz w:val="22"/>
-                <w:szCs w:val="22"/>
-                <w:lang w:val="en-US" w:eastAsia="en-US" w:bidi="ar-SA"/>
-              </w:rPr>
-            </w:pPr>
-            <w:r>
-              <w:t xml:space="preserve">                -</w:t>
-            </w:r>
-          </w:p>
-        </w:tc>
-        <w:tc>
-          <w:tcPr>
-            <w:tcW w:w="3432" w:type="dxa"/>
+              <w:jc w:val="both"/>
+              <w:rPr>
+                <w:rFonts w:asciiTheme="minorHAnsi" w:hAnsiTheme="minorHAnsi" w:eastAsiaTheme="minorHAnsi" w:cstheme="minorBidi"/>
+                <w:sz w:val="22"/>
+                <w:szCs w:val="22"/>
+                <w:lang w:val="en-US" w:eastAsia="en-US" w:bidi="ar-SA"/>
+              </w:rPr>
+            </w:pPr>
+            <w:r>
+              <w:t xml:space="preserve">                </w:t>
+            </w:r>
+            <w:r>
+              <w:rPr>
+                <w:rFonts w:hint="default"/>
+              </w:rPr>
+              <w:t>${ANL_ESIC_EMPLOY_SHR}</w:t>
+            </w:r>
+          </w:p>
+        </w:tc>
+        <w:tc>
+          <w:tcPr>
+            <w:tcW w:w="3953" w:type="dxa"/>
             <w:vAlign w:val="top"/>
           </w:tcPr>
           <w:p>
             <w:pPr>
               <w:pStyle w:val="8"/>
               <w:spacing w:line="245" w:lineRule="exact"/>
-              <w:ind w:left="1127" w:leftChars="0" w:right="954" w:rightChars="0"/>
-              <w:rPr>
-                <w:rFonts w:asciiTheme="minorHAnsi" w:hAnsiTheme="minorHAnsi" w:eastAsiaTheme="minorHAnsi" w:cstheme="minorBidi"/>
-                <w:sz w:val="22"/>
-                <w:szCs w:val="22"/>
-                <w:lang w:val="en-US" w:eastAsia="en-US" w:bidi="ar-SA"/>
-              </w:rPr>
-            </w:pPr>
-            <w:r>
-              <w:t xml:space="preserve">   -</w:t>
+              <w:ind w:right="954" w:rightChars="0"/>
+              <w:rPr>
+                <w:rFonts w:asciiTheme="minorHAnsi" w:hAnsiTheme="minorHAnsi" w:eastAsiaTheme="minorHAnsi" w:cstheme="minorBidi"/>
+                <w:sz w:val="22"/>
+                <w:szCs w:val="22"/>
+                <w:lang w:val="en-US" w:eastAsia="en-US" w:bidi="ar-SA"/>
+              </w:rPr>
+            </w:pPr>
+            <w:r>
+              <w:rPr>
+                <w:rFonts w:hint="default"/>
+              </w:rPr>
+              <w:t>${MON_ESIC_EMPLOY_SHAR}</w:t>
+            </w:r>
+          </w:p>
+        </w:tc>
+      </w:tr>
+      <w:tr>
+        <w:tblPrEx>
+          <w:tblBorders>
+            <w:top w:val="single" w:color="auto" w:sz="4" w:space="0"/>
+            <w:left w:val="single" w:color="auto" w:sz="4" w:space="0"/>
+            <w:bottom w:val="single" w:color="auto" w:sz="4" w:space="0"/>
+            <w:right w:val="single" w:color="auto" w:sz="4" w:space="0"/>
+            <w:insideH w:val="single" w:color="auto" w:sz="4" w:space="0"/>
+            <w:insideV w:val="single" w:color="auto" w:sz="4" w:space="0"/>
+          </w:tblBorders>
+        </w:tblPrEx>
+        <w:tc>
+          <w:tcPr>
+            <w:tcW w:w="3355" w:type="dxa"/>
+            <w:vAlign w:val="top"/>
+          </w:tcPr>
+          <w:p>
+            <w:pPr>
+              <w:pStyle w:val="8"/>
+              <w:spacing w:line="245" w:lineRule="exact"/>
+              <w:ind w:left="470" w:leftChars="0"/>
+              <w:rPr>
+                <w:rFonts w:asciiTheme="minorHAnsi" w:hAnsiTheme="minorHAnsi" w:eastAsiaTheme="minorHAnsi" w:cstheme="minorBidi"/>
+                <w:sz w:val="22"/>
+                <w:szCs w:val="22"/>
+                <w:lang w:val="en-US" w:eastAsia="en-US" w:bidi="ar-SA"/>
+              </w:rPr>
+            </w:pPr>
+            <w:r>
+              <w:t>ESIC Employer Share</w:t>
+            </w:r>
+          </w:p>
+        </w:tc>
+        <w:tc>
+          <w:tcPr>
+            <w:tcW w:w="3451" w:type="dxa"/>
+            <w:vAlign w:val="top"/>
+          </w:tcPr>
+          <w:p>
+            <w:pPr>
+              <w:pStyle w:val="8"/>
+              <w:spacing w:line="245" w:lineRule="exact"/>
+              <w:ind w:right="739" w:rightChars="0"/>
+              <w:jc w:val="both"/>
+              <w:rPr>
+                <w:rFonts w:asciiTheme="minorHAnsi" w:hAnsiTheme="minorHAnsi" w:eastAsiaTheme="minorHAnsi" w:cstheme="minorBidi"/>
+                <w:sz w:val="22"/>
+                <w:szCs w:val="22"/>
+                <w:lang w:val="en-US" w:eastAsia="en-US" w:bidi="ar-SA"/>
+              </w:rPr>
+            </w:pPr>
+            <w:r>
+              <w:t xml:space="preserve">               </w:t>
+            </w:r>
+            <w:r>
+              <w:rPr>
+                <w:rFonts w:hint="default"/>
+              </w:rPr>
+              <w:t>${ANNUAL_ESIC_SHARE}</w:t>
+            </w:r>
+          </w:p>
+        </w:tc>
+        <w:tc>
+          <w:tcPr>
+            <w:tcW w:w="3953" w:type="dxa"/>
+            <w:vAlign w:val="top"/>
+          </w:tcPr>
+          <w:p>
+            <w:pPr>
+              <w:pStyle w:val="8"/>
+              <w:spacing w:line="245" w:lineRule="exact"/>
+              <w:ind w:right="954" w:rightChars="0"/>
+              <w:rPr>
+                <w:rFonts w:asciiTheme="minorHAnsi" w:hAnsiTheme="minorHAnsi" w:eastAsiaTheme="minorHAnsi" w:cstheme="minorBidi"/>
+                <w:sz w:val="22"/>
+                <w:szCs w:val="22"/>
+                <w:lang w:val="en-US" w:eastAsia="en-US" w:bidi="ar-SA"/>
+              </w:rPr>
+            </w:pPr>
+            <w:r>
+              <w:rPr>
+                <w:rFonts w:hint="default"/>
+              </w:rPr>
+              <w:t>${MONTHLY_ESIC}</w:t>
             </w:r>
           </w:p>
         </w:tc>
@@ -1442,7 +1618,6 @@
           <w:p>
             <w:pPr>
               <w:pStyle w:val="8"/>
-              <w:spacing w:line="245" w:lineRule="exact"/>
               <w:ind w:left="470" w:leftChars="0"/>
               <w:rPr>
                 <w:rFonts w:asciiTheme="minorHAnsi" w:hAnsiTheme="minorHAnsi" w:eastAsiaTheme="minorHAnsi" w:cstheme="minorBidi"/>
@@ -1452,52 +1627,62 @@
               </w:rPr>
             </w:pPr>
             <w:r>
-              <w:t>ESIC Employer Share</w:t>
-            </w:r>
-          </w:p>
-        </w:tc>
-        <w:tc>
-          <w:tcPr>
-            <w:tcW w:w="3972" w:type="dxa"/>
-            <w:vAlign w:val="top"/>
-          </w:tcPr>
-          <w:p>
-            <w:pPr>
-              <w:pStyle w:val="8"/>
-              <w:spacing w:line="245" w:lineRule="exact"/>
-              <w:ind w:right="739" w:rightChars="0"/>
-              <w:jc w:val="center"/>
-              <w:rPr>
-                <w:rFonts w:asciiTheme="minorHAnsi" w:hAnsiTheme="minorHAnsi" w:eastAsiaTheme="minorHAnsi" w:cstheme="minorBidi"/>
-                <w:sz w:val="22"/>
-                <w:szCs w:val="22"/>
-                <w:lang w:val="en-US" w:eastAsia="en-US" w:bidi="ar-SA"/>
-              </w:rPr>
-            </w:pPr>
-            <w:r>
-              <w:t xml:space="preserve">                -</w:t>
-            </w:r>
-          </w:p>
-        </w:tc>
-        <w:tc>
-          <w:tcPr>
-            <w:tcW w:w="3432" w:type="dxa"/>
-            <w:vAlign w:val="top"/>
-          </w:tcPr>
-          <w:p>
-            <w:pPr>
-              <w:pStyle w:val="8"/>
-              <w:spacing w:line="245" w:lineRule="exact"/>
-              <w:ind w:left="1127" w:leftChars="0" w:right="954" w:rightChars="0"/>
-              <w:rPr>
-                <w:rFonts w:asciiTheme="minorHAnsi" w:hAnsiTheme="minorHAnsi" w:eastAsiaTheme="minorHAnsi" w:cstheme="minorBidi"/>
-                <w:sz w:val="22"/>
-                <w:szCs w:val="22"/>
-                <w:lang w:val="en-US" w:eastAsia="en-US" w:bidi="ar-SA"/>
-              </w:rPr>
-            </w:pPr>
-            <w:r>
-              <w:t xml:space="preserve">   -</w:t>
+              <w:t>Employee Share towards Provident Fund</w:t>
+            </w:r>
+          </w:p>
+        </w:tc>
+        <w:tc>
+          <w:tcPr>
+            <w:tcW w:w="3451" w:type="dxa"/>
+            <w:vAlign w:val="top"/>
+          </w:tcPr>
+          <w:p>
+            <w:pPr>
+              <w:pStyle w:val="8"/>
+              <w:ind w:right="748" w:rightChars="0"/>
+              <w:jc w:val="right"/>
+              <w:rPr>
+                <w:rFonts w:asciiTheme="minorHAnsi" w:hAnsiTheme="minorHAnsi" w:eastAsiaTheme="minorHAnsi" w:cstheme="minorBidi"/>
+                <w:sz w:val="22"/>
+                <w:szCs w:val="22"/>
+                <w:lang w:val="en-US" w:eastAsia="en-US" w:bidi="ar-SA"/>
+              </w:rPr>
+            </w:pPr>
+            <w:r>
+              <w:rPr>
+                <w:rFonts w:hint="default" w:asciiTheme="minorHAnsi" w:hAnsiTheme="minorHAnsi" w:eastAsiaTheme="minorHAnsi"/>
+                <w:sz w:val="22"/>
+                <w:szCs w:val="22"/>
+                <w:lang w:val="en-US" w:eastAsia="en-US"/>
+              </w:rPr>
+              <w:t>${ANL_EMPLOY_SHR_PF}</w:t>
+            </w:r>
+          </w:p>
+        </w:tc>
+        <w:tc>
+          <w:tcPr>
+            <w:tcW w:w="3953" w:type="dxa"/>
+            <w:vAlign w:val="top"/>
+          </w:tcPr>
+          <w:p>
+            <w:pPr>
+              <w:pStyle w:val="8"/>
+              <w:ind w:right="963" w:rightChars="0"/>
+              <w:rPr>
+                <w:rFonts w:asciiTheme="minorHAnsi" w:hAnsiTheme="minorHAnsi" w:eastAsiaTheme="minorHAnsi" w:cstheme="minorBidi"/>
+                <w:sz w:val="22"/>
+                <w:szCs w:val="22"/>
+                <w:lang w:val="en-US" w:eastAsia="en-US" w:bidi="ar-SA"/>
+              </w:rPr>
+            </w:pPr>
+            <w:r>
+              <w:rPr>
+                <w:rFonts w:hint="default" w:asciiTheme="minorHAnsi" w:hAnsiTheme="minorHAnsi" w:eastAsiaTheme="minorHAnsi"/>
+                <w:sz w:val="22"/>
+                <w:szCs w:val="22"/>
+                <w:lang w:val="en-US" w:eastAsia="en-US"/>
+              </w:rPr>
+              <w:t>${MON_EMPLOY_SHAR_PF}</w:t>
             </w:r>
           </w:p>
         </w:tc>
@@ -1527,6 +1712,7 @@
           <w:p>
             <w:pPr>
               <w:pStyle w:val="8"/>
+              <w:spacing w:line="249" w:lineRule="exact"/>
               <w:ind w:left="470" w:leftChars="0"/>
               <w:rPr>
                 <w:rFonts w:asciiTheme="minorHAnsi" w:hAnsiTheme="minorHAnsi" w:eastAsiaTheme="minorHAnsi" w:cstheme="minorBidi"/>
@@ -1536,50 +1722,61 @@
               </w:rPr>
             </w:pPr>
             <w:r>
-              <w:t>Employee Share towards Provident Fund</w:t>
-            </w:r>
-          </w:p>
-        </w:tc>
-        <w:tc>
-          <w:tcPr>
-            <w:tcW w:w="3972" w:type="dxa"/>
-            <w:vAlign w:val="top"/>
-          </w:tcPr>
-          <w:p>
-            <w:pPr>
-              <w:pStyle w:val="8"/>
-              <w:ind w:right="748" w:rightChars="0"/>
-              <w:jc w:val="right"/>
-              <w:rPr>
-                <w:rFonts w:asciiTheme="minorHAnsi" w:hAnsiTheme="minorHAnsi" w:eastAsiaTheme="minorHAnsi" w:cstheme="minorBidi"/>
-                <w:sz w:val="22"/>
-                <w:szCs w:val="22"/>
-                <w:lang w:val="en-US" w:eastAsia="en-US" w:bidi="ar-SA"/>
-              </w:rPr>
-            </w:pPr>
-            <w:r>
-              <w:t>21,600</w:t>
-            </w:r>
-          </w:p>
-        </w:tc>
-        <w:tc>
-          <w:tcPr>
-            <w:tcW w:w="3432" w:type="dxa"/>
-            <w:vAlign w:val="top"/>
-          </w:tcPr>
-          <w:p>
-            <w:pPr>
-              <w:pStyle w:val="8"/>
-              <w:ind w:left="1127" w:leftChars="0" w:right="963" w:rightChars="0"/>
-              <w:rPr>
-                <w:rFonts w:asciiTheme="minorHAnsi" w:hAnsiTheme="minorHAnsi" w:eastAsiaTheme="minorHAnsi" w:cstheme="minorBidi"/>
-                <w:sz w:val="22"/>
-                <w:szCs w:val="22"/>
-                <w:lang w:val="en-US" w:eastAsia="en-US" w:bidi="ar-SA"/>
-              </w:rPr>
-            </w:pPr>
-            <w:r>
-              <w:t>1,800</w:t>
+              <w:t>Medical Insurance</w:t>
+            </w:r>
+          </w:p>
+        </w:tc>
+        <w:tc>
+          <w:tcPr>
+            <w:tcW w:w="3451" w:type="dxa"/>
+            <w:vAlign w:val="top"/>
+          </w:tcPr>
+          <w:p>
+            <w:pPr>
+              <w:pStyle w:val="8"/>
+              <w:ind w:right="715" w:rightChars="0"/>
+              <w:jc w:val="center"/>
+              <w:rPr>
+                <w:rFonts w:asciiTheme="minorHAnsi" w:hAnsiTheme="minorHAnsi" w:eastAsiaTheme="minorHAnsi" w:cstheme="minorBidi"/>
+                <w:sz w:val="22"/>
+                <w:szCs w:val="22"/>
+                <w:lang w:val="en-US" w:eastAsia="en-US" w:bidi="ar-SA"/>
+              </w:rPr>
+            </w:pPr>
+            <w:r>
+              <w:t xml:space="preserve">             </w:t>
+            </w:r>
+            <w:r>
+              <w:rPr>
+                <w:rFonts w:hint="default"/>
+              </w:rPr>
+              <w:t>${ANL_MED_INS}</w:t>
+            </w:r>
+          </w:p>
+        </w:tc>
+        <w:tc>
+          <w:tcPr>
+            <w:tcW w:w="3953" w:type="dxa"/>
+            <w:vAlign w:val="top"/>
+          </w:tcPr>
+          <w:p>
+            <w:pPr>
+              <w:pStyle w:val="8"/>
+              <w:rPr>
+                <w:rFonts w:asciiTheme="minorHAnsi" w:hAnsiTheme="minorHAnsi" w:eastAsiaTheme="minorHAnsi" w:cstheme="minorBidi"/>
+                <w:sz w:val="22"/>
+                <w:szCs w:val="22"/>
+                <w:lang w:val="en-US" w:eastAsia="en-US" w:bidi="ar-SA"/>
+              </w:rPr>
+            </w:pPr>
+            <w:r>
+              <w:rPr>
+                <w:rFonts w:hint="default" w:asciiTheme="minorHAnsi" w:hAnsiTheme="minorHAnsi" w:eastAsiaTheme="minorHAnsi"/>
+                <w:sz w:val="22"/>
+                <w:szCs w:val="22"/>
+                <w:lang w:val="en-US" w:eastAsia="en-US"/>
+              </w:rPr>
+              <w:t>${MON_MED_INS}</w:t>
             </w:r>
           </w:p>
         </w:tc>
@@ -1609,60 +1806,70 @@
           <w:p>
             <w:pPr>
               <w:pStyle w:val="8"/>
-              <w:spacing w:line="249" w:lineRule="exact"/>
-              <w:ind w:left="470" w:leftChars="0"/>
-              <w:rPr>
-                <w:rFonts w:asciiTheme="minorHAnsi" w:hAnsiTheme="minorHAnsi" w:eastAsiaTheme="minorHAnsi" w:cstheme="minorBidi"/>
-                <w:sz w:val="22"/>
-                <w:szCs w:val="22"/>
-                <w:lang w:val="en-US" w:eastAsia="en-US" w:bidi="ar-SA"/>
-              </w:rPr>
-            </w:pPr>
-            <w:r>
-              <w:t>Medical Insurance</w:t>
-            </w:r>
-          </w:p>
-        </w:tc>
-        <w:tc>
-          <w:tcPr>
-            <w:tcW w:w="3972" w:type="dxa"/>
-            <w:vAlign w:val="top"/>
-          </w:tcPr>
-          <w:p>
-            <w:pPr>
-              <w:pStyle w:val="8"/>
-              <w:ind w:right="715" w:rightChars="0"/>
-              <w:jc w:val="center"/>
-              <w:rPr>
-                <w:rFonts w:asciiTheme="minorHAnsi" w:hAnsiTheme="minorHAnsi" w:eastAsiaTheme="minorHAnsi" w:cstheme="minorBidi"/>
-                <w:sz w:val="22"/>
-                <w:szCs w:val="22"/>
-                <w:lang w:val="en-US" w:eastAsia="en-US" w:bidi="ar-SA"/>
-              </w:rPr>
-            </w:pPr>
-            <w:r>
-              <w:t xml:space="preserve">                  3,228</w:t>
-            </w:r>
-          </w:p>
-        </w:tc>
-        <w:tc>
-          <w:tcPr>
-            <w:tcW w:w="3432" w:type="dxa"/>
-            <w:vAlign w:val="top"/>
-          </w:tcPr>
-          <w:p>
-            <w:pPr>
-              <w:pStyle w:val="8"/>
-              <w:ind w:left="1054" w:leftChars="0"/>
-              <w:rPr>
-                <w:rFonts w:asciiTheme="minorHAnsi" w:hAnsiTheme="minorHAnsi" w:eastAsiaTheme="minorHAnsi" w:cstheme="minorBidi"/>
-                <w:sz w:val="22"/>
-                <w:szCs w:val="22"/>
-                <w:lang w:val="en-US" w:eastAsia="en-US" w:bidi="ar-SA"/>
-              </w:rPr>
-            </w:pPr>
-            <w:r>
-              <w:t xml:space="preserve">    269</w:t>
+              <w:ind w:left="451" w:leftChars="0"/>
+              <w:rPr>
+                <w:rFonts w:asciiTheme="minorHAnsi" w:hAnsiTheme="minorHAnsi" w:eastAsiaTheme="minorHAnsi" w:cstheme="minorBidi"/>
+                <w:sz w:val="22"/>
+                <w:szCs w:val="22"/>
+                <w:lang w:val="en-US" w:eastAsia="en-US" w:bidi="ar-SA"/>
+              </w:rPr>
+            </w:pPr>
+            <w:r>
+              <w:t>Professional Tax</w:t>
+            </w:r>
+          </w:p>
+        </w:tc>
+        <w:tc>
+          <w:tcPr>
+            <w:tcW w:w="3451" w:type="dxa"/>
+            <w:vAlign w:val="top"/>
+          </w:tcPr>
+          <w:p>
+            <w:pPr>
+              <w:pStyle w:val="8"/>
+              <w:ind w:firstLine="770" w:firstLineChars="350"/>
+              <w:jc w:val="both"/>
+              <w:rPr>
+                <w:rFonts w:asciiTheme="minorHAnsi" w:hAnsiTheme="minorHAnsi" w:eastAsiaTheme="minorHAnsi" w:cstheme="minorBidi"/>
+                <w:sz w:val="22"/>
+                <w:szCs w:val="22"/>
+                <w:lang w:val="en-US" w:eastAsia="en-US" w:bidi="ar-SA"/>
+              </w:rPr>
+            </w:pPr>
+            <w:r>
+              <w:rPr>
+                <w:rFonts w:hint="default" w:asciiTheme="minorHAnsi" w:hAnsiTheme="minorHAnsi" w:eastAsiaTheme="minorHAnsi"/>
+                <w:sz w:val="22"/>
+                <w:szCs w:val="22"/>
+                <w:lang w:val="en-US" w:eastAsia="en-US"/>
+              </w:rPr>
+              <w:t>${ANL_PRO_TAX}</w:t>
+            </w:r>
+          </w:p>
+        </w:tc>
+        <w:tc>
+          <w:tcPr>
+            <w:tcW w:w="3953" w:type="dxa"/>
+            <w:vAlign w:val="top"/>
+          </w:tcPr>
+          <w:p>
+            <w:pPr>
+              <w:pStyle w:val="8"/>
+              <w:rPr>
+                <w:rFonts w:asciiTheme="minorHAnsi" w:hAnsiTheme="minorHAnsi" w:eastAsiaTheme="minorHAnsi" w:cstheme="minorBidi"/>
+                <w:sz w:val="22"/>
+                <w:szCs w:val="22"/>
+                <w:lang w:val="en-US" w:eastAsia="en-US" w:bidi="ar-SA"/>
+              </w:rPr>
+            </w:pPr>
+            <w:r>
+              <w:rPr>
+                <w:rFonts w:hint="default"/>
+              </w:rPr>
+              <w:t>${MON_PRO_TAX}</w:t>
+            </w:r>
+            <w:r>
+              <w:t xml:space="preserve">     </w:t>
             </w:r>
           </w:p>
         </w:tc>
@@ -1692,59 +1899,84 @@
           <w:p>
             <w:pPr>
               <w:pStyle w:val="8"/>
-              <w:ind w:left="451" w:leftChars="0"/>
-              <w:rPr>
-                <w:rFonts w:asciiTheme="minorHAnsi" w:hAnsiTheme="minorHAnsi" w:eastAsiaTheme="minorHAnsi" w:cstheme="minorBidi"/>
-                <w:sz w:val="22"/>
-                <w:szCs w:val="22"/>
-                <w:lang w:val="en-US" w:eastAsia="en-US" w:bidi="ar-SA"/>
-              </w:rPr>
-            </w:pPr>
-            <w:r>
-              <w:t>Professional Tax</w:t>
-            </w:r>
-          </w:p>
-        </w:tc>
-        <w:tc>
-          <w:tcPr>
-            <w:tcW w:w="3972" w:type="dxa"/>
+              <w:spacing w:line="249" w:lineRule="exact"/>
+              <w:ind w:left="426" w:leftChars="0"/>
+              <w:rPr>
+                <w:rFonts w:asciiTheme="minorHAnsi" w:hAnsiTheme="minorHAnsi" w:eastAsiaTheme="minorHAnsi" w:cstheme="minorBidi"/>
+                <w:b/>
+                <w:sz w:val="22"/>
+                <w:szCs w:val="22"/>
+                <w:lang w:val="en-US" w:eastAsia="en-US" w:bidi="ar-SA"/>
+              </w:rPr>
+            </w:pPr>
+            <w:r>
+              <w:rPr>
+                <w:b/>
+              </w:rPr>
+              <w:t>Net Pay</w:t>
+            </w:r>
+          </w:p>
+        </w:tc>
+        <w:tc>
+          <w:tcPr>
+            <w:tcW w:w="3451" w:type="dxa"/>
             <w:vAlign w:val="top"/>
           </w:tcPr>
           <w:p>
             <w:pPr>
               <w:pStyle w:val="8"/>
               <w:ind w:left="81" w:leftChars="0"/>
-              <w:jc w:val="center"/>
-              <w:rPr>
-                <w:rFonts w:asciiTheme="minorHAnsi" w:hAnsiTheme="minorHAnsi" w:eastAsiaTheme="minorHAnsi" w:cstheme="minorBidi"/>
-                <w:sz w:val="22"/>
-                <w:szCs w:val="22"/>
-                <w:lang w:val="en-US" w:eastAsia="en-US" w:bidi="ar-SA"/>
-              </w:rPr>
-            </w:pPr>
-            <w:r>
-              <w:t xml:space="preserve">   2,400</w:t>
-            </w:r>
-          </w:p>
-        </w:tc>
-        <w:tc>
-          <w:tcPr>
-            <w:tcW w:w="3432" w:type="dxa"/>
-            <w:vAlign w:val="top"/>
-          </w:tcPr>
-          <w:p>
-            <w:pPr>
-              <w:pStyle w:val="8"/>
-              <w:ind w:left="136" w:leftChars="0"/>
-              <w:rPr>
-                <w:rFonts w:asciiTheme="minorHAnsi" w:hAnsiTheme="minorHAnsi" w:eastAsiaTheme="minorHAnsi" w:cstheme="minorBidi"/>
-                <w:sz w:val="22"/>
-                <w:szCs w:val="22"/>
-                <w:lang w:val="en-US" w:eastAsia="en-US" w:bidi="ar-SA"/>
-              </w:rPr>
-            </w:pPr>
-            <w:r>
-              <w:t xml:space="preserve">                     200</w:t>
+              <w:rPr>
+                <w:rFonts w:asciiTheme="minorHAnsi" w:hAnsiTheme="minorHAnsi" w:eastAsiaTheme="minorHAnsi" w:cstheme="minorBidi"/>
+                <w:b/>
+                <w:sz w:val="22"/>
+                <w:szCs w:val="22"/>
+                <w:lang w:val="en-US" w:eastAsia="en-US" w:bidi="ar-SA"/>
+              </w:rPr>
+            </w:pPr>
+            <w:r>
+              <w:rPr>
+                <w:b/>
+              </w:rPr>
+              <w:t xml:space="preserve">           </w:t>
+            </w:r>
+            <w:r>
+              <w:rPr>
+                <w:rFonts w:hint="default"/>
+                <w:b/>
+              </w:rPr>
+              <w:t>${ANL_NET_PAY}</w:t>
+            </w:r>
+          </w:p>
+        </w:tc>
+        <w:tc>
+          <w:tcPr>
+            <w:tcW w:w="3953" w:type="dxa"/>
+            <w:vAlign w:val="top"/>
+          </w:tcPr>
+          <w:p>
+            <w:pPr>
+              <w:pStyle w:val="8"/>
+              <w:rPr>
+                <w:rFonts w:asciiTheme="minorHAnsi" w:hAnsiTheme="minorHAnsi" w:eastAsiaTheme="minorHAnsi" w:cstheme="minorBidi"/>
+                <w:b/>
+                <w:sz w:val="22"/>
+                <w:szCs w:val="22"/>
+                <w:lang w:val="en-US" w:eastAsia="en-US" w:bidi="ar-SA"/>
+              </w:rPr>
+            </w:pPr>
+            <w:r>
+              <w:rPr>
+                <w:b/>
+              </w:rPr>
+              <w:t xml:space="preserve"> </w:t>
+            </w:r>
+            <w:r>
+              <w:rPr>
+                <w:rFonts w:hint="default"/>
+                <w:b/>
+              </w:rPr>
+              <w:t>${MON_NET_PAY}</w:t>
             </w:r>
           </w:p>
         </w:tc>
@@ -1774,71 +2006,82 @@
           <w:p>
             <w:pPr>
               <w:pStyle w:val="8"/>
+              <w:spacing w:before="1" w:line="248" w:lineRule="exact"/>
+              <w:ind w:left="426" w:leftChars="0"/>
+              <w:rPr>
+                <w:rFonts w:asciiTheme="minorHAnsi" w:hAnsiTheme="minorHAnsi" w:eastAsiaTheme="minorHAnsi" w:cstheme="minorBidi"/>
+                <w:b/>
+                <w:sz w:val="22"/>
+                <w:szCs w:val="22"/>
+                <w:lang w:val="en-US" w:eastAsia="en-US" w:bidi="ar-SA"/>
+              </w:rPr>
+            </w:pPr>
+            <w:r>
+              <w:rPr>
+                <w:b/>
+              </w:rPr>
+              <w:t>Variable Pay (C)</w:t>
+            </w:r>
+          </w:p>
+        </w:tc>
+        <w:tc>
+          <w:tcPr>
+            <w:tcW w:w="3451" w:type="dxa"/>
+            <w:vAlign w:val="top"/>
+          </w:tcPr>
+          <w:p>
+            <w:pPr>
+              <w:pStyle w:val="8"/>
               <w:spacing w:line="249" w:lineRule="exact"/>
-              <w:ind w:left="426" w:leftChars="0"/>
-              <w:rPr>
-                <w:rFonts w:asciiTheme="minorHAnsi" w:hAnsiTheme="minorHAnsi" w:eastAsiaTheme="minorHAnsi" w:cstheme="minorBidi"/>
-                <w:b/>
-                <w:sz w:val="22"/>
-                <w:szCs w:val="22"/>
-                <w:lang w:val="en-US" w:eastAsia="en-US" w:bidi="ar-SA"/>
-              </w:rPr>
-            </w:pPr>
-            <w:r>
-              <w:rPr>
-                <w:b/>
-              </w:rPr>
-              <w:t>Net Pay</w:t>
-            </w:r>
-          </w:p>
-        </w:tc>
-        <w:tc>
-          <w:tcPr>
-            <w:tcW w:w="3972" w:type="dxa"/>
-            <w:vAlign w:val="top"/>
-          </w:tcPr>
-          <w:p>
-            <w:pPr>
-              <w:pStyle w:val="8"/>
               <w:ind w:left="81" w:leftChars="0"/>
               <w:rPr>
                 <w:rFonts w:asciiTheme="minorHAnsi" w:hAnsiTheme="minorHAnsi" w:eastAsiaTheme="minorHAnsi" w:cstheme="minorBidi"/>
-                <w:b/>
-                <w:sz w:val="22"/>
-                <w:szCs w:val="22"/>
-                <w:lang w:val="en-US" w:eastAsia="en-US" w:bidi="ar-SA"/>
-              </w:rPr>
-            </w:pPr>
-            <w:r>
-              <w:rPr>
-                <w:b/>
-              </w:rPr>
-              <w:t xml:space="preserve">            2,72,772</w:t>
-            </w:r>
-          </w:p>
-        </w:tc>
-        <w:tc>
-          <w:tcPr>
-            <w:tcW w:w="3432" w:type="dxa"/>
-            <w:vAlign w:val="top"/>
-          </w:tcPr>
-          <w:p>
-            <w:pPr>
-              <w:pStyle w:val="8"/>
-              <w:ind w:left="136" w:leftChars="0"/>
-              <w:rPr>
-                <w:rFonts w:asciiTheme="minorHAnsi" w:hAnsiTheme="minorHAnsi" w:eastAsiaTheme="minorHAnsi" w:cstheme="minorBidi"/>
-                <w:b/>
-                <w:sz w:val="22"/>
-                <w:szCs w:val="22"/>
-                <w:lang w:val="en-US" w:eastAsia="en-US" w:bidi="ar-SA"/>
-              </w:rPr>
-            </w:pPr>
-            <w:r>
-              <w:rPr>
-                <w:b/>
-              </w:rPr>
-              <w:t xml:space="preserve">                22,731</w:t>
+                <w:sz w:val="22"/>
+                <w:szCs w:val="22"/>
+                <w:lang w:val="en-US" w:eastAsia="en-US" w:bidi="ar-SA"/>
+              </w:rPr>
+            </w:pPr>
+            <w:r>
+              <w:t xml:space="preserve">              </w:t>
+            </w:r>
+            <w:r>
+              <w:rPr>
+                <w:rFonts w:hint="default"/>
+              </w:rPr>
+              <w:t>${ANL_VAR_PAY}</w:t>
+            </w:r>
+            <w:r>
+              <w:t xml:space="preserve">     </w:t>
+            </w:r>
+          </w:p>
+        </w:tc>
+        <w:tc>
+          <w:tcPr>
+            <w:tcW w:w="3953" w:type="dxa"/>
+            <w:vAlign w:val="top"/>
+          </w:tcPr>
+          <w:p>
+            <w:pPr>
+              <w:pStyle w:val="8"/>
+              <w:spacing w:line="249" w:lineRule="exact"/>
+              <w:jc w:val="both"/>
+              <w:rPr>
+                <w:rFonts w:asciiTheme="minorHAnsi" w:hAnsiTheme="minorHAnsi" w:eastAsiaTheme="minorHAnsi" w:cstheme="minorBidi"/>
+                <w:sz w:val="22"/>
+                <w:szCs w:val="22"/>
+                <w:lang w:val="en-US" w:eastAsia="en-US" w:bidi="ar-SA"/>
+              </w:rPr>
+            </w:pPr>
+            <w:bookmarkStart w:id="1" w:name="_GoBack"/>
+            <w:bookmarkEnd w:id="1"/>
+            <w:r>
+              <w:rPr>
+                <w:rFonts w:hint="default" w:asciiTheme="minorHAnsi" w:hAnsiTheme="minorHAnsi" w:eastAsiaTheme="minorHAnsi"/>
+                <w:sz w:val="22"/>
+                <w:szCs w:val="22"/>
+                <w:lang w:val="en-US" w:eastAsia="en-US"/>
+              </w:rPr>
+              <w:t>${MON_VAR_PAY}</w:t>
             </w:r>
           </w:p>
         </w:tc>
@@ -1882,13 +2125,13 @@
               <w:rPr>
                 <w:b/>
               </w:rPr>
-              <w:t>Variable Pay (C)</w:t>
-            </w:r>
-          </w:p>
-        </w:tc>
-        <w:tc>
-          <w:tcPr>
-            <w:tcW w:w="3972" w:type="dxa"/>
+              <w:t>Current CTC with Employer PF &amp; ESIC Share ( B+C )</w:t>
+            </w:r>
+          </w:p>
+        </w:tc>
+        <w:tc>
+          <w:tcPr>
+            <w:tcW w:w="3451" w:type="dxa"/>
             <w:vAlign w:val="top"/>
           </w:tcPr>
           <w:p>
@@ -1898,109 +2141,30 @@
               <w:ind w:left="81" w:leftChars="0"/>
               <w:rPr>
                 <w:rFonts w:asciiTheme="minorHAnsi" w:hAnsiTheme="minorHAnsi" w:eastAsiaTheme="minorHAnsi" w:cstheme="minorBidi"/>
-                <w:sz w:val="22"/>
-                <w:szCs w:val="22"/>
-                <w:lang w:val="en-US" w:eastAsia="en-US" w:bidi="ar-SA"/>
-              </w:rPr>
-            </w:pPr>
-            <w:r>
-              <w:t xml:space="preserve">                   -</w:t>
-            </w:r>
-          </w:p>
-        </w:tc>
-        <w:tc>
-          <w:tcPr>
-            <w:tcW w:w="3432" w:type="dxa"/>
-            <w:vAlign w:val="top"/>
-          </w:tcPr>
-          <w:p>
-            <w:pPr>
-              <w:pStyle w:val="8"/>
-              <w:spacing w:line="249" w:lineRule="exact"/>
-              <w:ind w:left="146" w:leftChars="0"/>
-              <w:jc w:val="center"/>
-              <w:rPr>
-                <w:rFonts w:asciiTheme="minorHAnsi" w:hAnsiTheme="minorHAnsi" w:eastAsiaTheme="minorHAnsi" w:cstheme="minorBidi"/>
-                <w:sz w:val="22"/>
-                <w:szCs w:val="22"/>
-                <w:lang w:val="en-US" w:eastAsia="en-US" w:bidi="ar-SA"/>
-              </w:rPr>
-            </w:pPr>
-          </w:p>
-        </w:tc>
-      </w:tr>
-      <w:tr>
-        <w:tblPrEx>
-          <w:tblBorders>
-            <w:top w:val="single" w:color="auto" w:sz="4" w:space="0"/>
-            <w:left w:val="single" w:color="auto" w:sz="4" w:space="0"/>
-            <w:bottom w:val="single" w:color="auto" w:sz="4" w:space="0"/>
-            <w:right w:val="single" w:color="auto" w:sz="4" w:space="0"/>
-            <w:insideH w:val="single" w:color="auto" w:sz="4" w:space="0"/>
-            <w:insideV w:val="single" w:color="auto" w:sz="4" w:space="0"/>
-          </w:tblBorders>
-          <w:tblCellMar>
-            <w:top w:w="0" w:type="dxa"/>
-            <w:left w:w="108" w:type="dxa"/>
-            <w:bottom w:w="0" w:type="dxa"/>
-            <w:right w:w="108" w:type="dxa"/>
-          </w:tblCellMar>
-        </w:tblPrEx>
-        <w:tc>
-          <w:tcPr>
-            <w:tcW w:w="3355" w:type="dxa"/>
-            <w:vAlign w:val="top"/>
-          </w:tcPr>
-          <w:p>
-            <w:pPr>
-              <w:pStyle w:val="8"/>
-              <w:spacing w:before="1" w:line="248" w:lineRule="exact"/>
-              <w:ind w:left="426" w:leftChars="0"/>
-              <w:rPr>
-                <w:rFonts w:asciiTheme="minorHAnsi" w:hAnsiTheme="minorHAnsi" w:eastAsiaTheme="minorHAnsi" w:cstheme="minorBidi"/>
-                <w:b/>
-                <w:sz w:val="22"/>
-                <w:szCs w:val="22"/>
-                <w:lang w:val="en-US" w:eastAsia="en-US" w:bidi="ar-SA"/>
-              </w:rPr>
-            </w:pPr>
-            <w:r>
-              <w:rPr>
-                <w:b/>
-              </w:rPr>
-              <w:t>Current CTC with Employer PF &amp; ESIC Share ( B+C )</w:t>
-            </w:r>
-          </w:p>
-        </w:tc>
-        <w:tc>
-          <w:tcPr>
-            <w:tcW w:w="3972" w:type="dxa"/>
-            <w:vAlign w:val="top"/>
-          </w:tcPr>
-          <w:p>
-            <w:pPr>
-              <w:pStyle w:val="8"/>
-              <w:spacing w:line="249" w:lineRule="exact"/>
-              <w:ind w:left="81" w:leftChars="0"/>
-              <w:rPr>
-                <w:rFonts w:asciiTheme="minorHAnsi" w:hAnsiTheme="minorHAnsi" w:eastAsiaTheme="minorHAnsi" w:cstheme="minorBidi"/>
-                <w:b/>
-                <w:sz w:val="22"/>
-                <w:szCs w:val="22"/>
-                <w:lang w:val="en-US" w:eastAsia="en-US" w:bidi="ar-SA"/>
-              </w:rPr>
-            </w:pPr>
-            <w:r>
-              <w:rPr>
-                <w:b/>
-              </w:rPr>
-              <w:t xml:space="preserve">            3,21,600</w:t>
-            </w:r>
-          </w:p>
-        </w:tc>
-        <w:tc>
-          <w:tcPr>
-            <w:tcW w:w="3432" w:type="dxa"/>
+                <w:b/>
+                <w:sz w:val="22"/>
+                <w:szCs w:val="22"/>
+                <w:lang w:val="en-US" w:eastAsia="en-US" w:bidi="ar-SA"/>
+              </w:rPr>
+            </w:pPr>
+            <w:r>
+              <w:rPr>
+                <w:b/>
+              </w:rPr>
+              <w:t xml:space="preserve">            </w:t>
+            </w:r>
+            <w:r>
+              <w:rPr>
+                <w:rFonts w:hint="default"/>
+                <w:b/>
+              </w:rPr>
+              <w:t>${CTC_EMPLOYR_PF_ESIC_SHARE}</w:t>
+            </w:r>
+          </w:p>
+        </w:tc>
+        <w:tc>
+          <w:tcPr>
+            <w:tcW w:w="3953" w:type="dxa"/>
             <w:vAlign w:val="top"/>
           </w:tcPr>
           <w:p>
@@ -2032,7 +2196,7 @@
           <w:lang w:val="en-IN" w:eastAsia="en-IN"/>
         </w:rPr>
         <w:drawing>
-          <wp:anchor distT="0" distB="0" distL="0" distR="0" simplePos="0" relativeHeight="251660288" behindDoc="1" locked="0" layoutInCell="1" allowOverlap="1">
+          <wp:anchor distT="0" distB="0" distL="0" distR="0" simplePos="0" relativeHeight="251659264" behindDoc="1" locked="0" layoutInCell="1" allowOverlap="1">
             <wp:simplePos x="0" y="0"/>
             <wp:positionH relativeFrom="column">
               <wp:posOffset>-410845</wp:posOffset>
@@ -2142,56 +2306,6 @@
       <w:bookmarkStart w:id="0" w:name="Accepted________________________________"/>
       <w:bookmarkEnd w:id="0"/>
       <w:r>
-        <w:rPr>
-          <w:lang w:val="en-IN" w:eastAsia="en-IN"/>
-        </w:rPr>
-        <w:drawing>
-          <wp:anchor distT="0" distB="0" distL="0" distR="0" simplePos="0" relativeHeight="251659264" behindDoc="0" locked="0" layoutInCell="1" allowOverlap="1">
-            <wp:simplePos x="0" y="0"/>
-            <wp:positionH relativeFrom="page">
-              <wp:posOffset>1517650</wp:posOffset>
-            </wp:positionH>
-            <wp:positionV relativeFrom="paragraph">
-              <wp:posOffset>327660</wp:posOffset>
-            </wp:positionV>
-            <wp:extent cx="898525" cy="438150"/>
-            <wp:effectExtent l="0" t="0" r="635" b="3810"/>
-            <wp:wrapTopAndBottom/>
-            <wp:docPr id="3" name="image2.jpeg"/>
-            <wp:cNvGraphicFramePr>
-              <a:graphicFrameLocks xmlns:a="http://schemas.openxmlformats.org/drawingml/2006/main" noChangeAspect="1"/>
-            </wp:cNvGraphicFramePr>
-            <a:graphic xmlns:a="http://schemas.openxmlformats.org/drawingml/2006/main">
-              <a:graphicData uri="http://schemas.openxmlformats.org/drawingml/2006/picture">
-                <pic:pic xmlns:pic="http://schemas.openxmlformats.org/drawingml/2006/picture">
-                  <pic:nvPicPr>
-                    <pic:cNvPr id="3" name="image2.jpeg"/>
-                    <pic:cNvPicPr>
-                      <a:picLocks noChangeAspect="1"/>
-                    </pic:cNvPicPr>
-                  </pic:nvPicPr>
-                  <pic:blipFill>
-                    <a:blip r:embed="rId8" cstate="print"/>
-                    <a:stretch>
-                      <a:fillRect/>
-                    </a:stretch>
-                  </pic:blipFill>
-                  <pic:spPr>
-                    <a:xfrm>
-                      <a:off x="0" y="0"/>
-                      <a:ext cx="898525" cy="438150"/>
-                    </a:xfrm>
-                    <a:prstGeom prst="rect">
-                      <a:avLst/>
-                    </a:prstGeom>
-                  </pic:spPr>
-                </pic:pic>
-              </a:graphicData>
-            </a:graphic>
-          </wp:anchor>
-        </w:drawing>
-      </w:r>
-      <w:r>
         <w:t xml:space="preserve">  Accepted</w:t>
       </w:r>
       <w:r>
@@ -2248,7 +2362,15 @@
         <w:t xml:space="preserve">          </w:t>
       </w:r>
       <w:r>
-        <w:t xml:space="preserve">  Areesh Kumar R S</w:t>
+        <w:t xml:space="preserve"> </w:t>
+      </w:r>
+      <w:r>
+        <w:rPr>
+          <w:rFonts w:hint="default"/>
+          <w:vertAlign w:val="baseline"/>
+          <w:lang w:val="en-GB"/>
+        </w:rPr>
+        <w:t>${EMPLOYEE_NAME}</w:t>
       </w:r>
     </w:p>
     <w:sectPr>
@@ -2434,7 +2556,7 @@
     <w:lsdException w:qFormat="1" w:unhideWhenUsed="0" w:uiPriority="10" w:semiHidden="0" w:name="Title"/>
     <w:lsdException w:uiPriority="99" w:name="Closing"/>
     <w:lsdException w:uiPriority="99" w:name="Signature"/>
-    <w:lsdException w:uiPriority="1" w:name="Default Paragraph Font"/>
+    <w:lsdException w:qFormat="1" w:uiPriority="1" w:name="Default Paragraph Font"/>
     <w:lsdException w:qFormat="1" w:unhideWhenUsed="0" w:uiPriority="1" w:semiHidden="0" w:name="Body Text"/>
     <w:lsdException w:uiPriority="99" w:name="Body Text Indent"/>
     <w:lsdException w:uiPriority="99" w:name="List Continue"/>
@@ -2472,7 +2594,7 @@
     <w:lsdException w:uiPriority="99" w:name="HTML Sample"/>
     <w:lsdException w:uiPriority="99" w:name="HTML Typewriter"/>
     <w:lsdException w:uiPriority="99" w:name="HTML Variable"/>
-    <w:lsdException w:uiPriority="99" w:name="Normal Table"/>
+    <w:lsdException w:qFormat="1" w:uiPriority="99" w:name="Normal Table"/>
     <w:lsdException w:uiPriority="99" w:name="annotation subject"/>
     <w:lsdException w:uiPriority="99" w:name="Table Simple 1"/>
     <w:lsdException w:uiPriority="99" w:name="Table Simple 2"/>
@@ -2517,7 +2639,7 @@
     <w:lsdException w:uiPriority="99" w:name="Table Web 2"/>
     <w:lsdException w:uiPriority="99" w:name="Table Web 3"/>
     <w:lsdException w:uiPriority="99" w:name="Balloon Text"/>
-    <w:lsdException w:unhideWhenUsed="0" w:uiPriority="59" w:semiHidden="0" w:name="Table Grid"/>
+    <w:lsdException w:qFormat="1" w:unhideWhenUsed="0" w:uiPriority="59" w:semiHidden="0" w:name="Table Grid"/>
     <w:lsdException w:uiPriority="99" w:name="Table Theme"/>
     <w:lsdException w:unhideWhenUsed="0" w:uiPriority="60" w:semiHidden="0" w:name="Light Shading"/>
     <w:lsdException w:unhideWhenUsed="0" w:uiPriority="61" w:semiHidden="0" w:name="Light List"/>
@@ -2636,12 +2758,14 @@
     <w:name w:val="Default Paragraph Font"/>
     <w:semiHidden/>
     <w:unhideWhenUsed/>
+    <w:qFormat/>
     <w:uiPriority w:val="1"/>
   </w:style>
   <w:style w:type="table" w:default="1" w:styleId="3">
     <w:name w:val="Normal Table"/>
     <w:semiHidden/>
     <w:unhideWhenUsed/>
+    <w:qFormat/>
     <w:uiPriority w:val="99"/>
     <w:tblPr>
       <w:tblCellMar>
@@ -2704,6 +2828,7 @@
   <w:style w:type="table" w:styleId="7">
     <w:name w:val="Table Grid"/>
     <w:basedOn w:val="3"/>
+    <w:qFormat/>
     <w:uiPriority w:val="59"/>
     <w:pPr>
       <w:spacing w:after="0" w:line="240" w:lineRule="auto"/>

</xml_diff>